<commit_message>
update file CV pdf
</commit_message>
<xml_diff>
--- a/pdf/Nem_Sothea_Portfolio.docx
+++ b/pdf/Nem_Sothea_Portfolio.docx
@@ -15,85 +15,7 @@
         <mc:AlternateContent>
           <mc:Choice Requires="wps">
             <w:drawing>
-              <wp:anchor distT="0" distB="0" distL="114300" distR="114300" simplePos="0" relativeHeight="251667456" behindDoc="0" locked="0" layoutInCell="1" allowOverlap="1">
-                <wp:simplePos x="0" y="0"/>
-                <wp:positionH relativeFrom="column">
-                  <wp:posOffset>-60960</wp:posOffset>
-                </wp:positionH>
-                <wp:positionV relativeFrom="paragraph">
-                  <wp:posOffset>561975</wp:posOffset>
-                </wp:positionV>
-                <wp:extent cx="1905000" cy="76200"/>
-                <wp:effectExtent l="0" t="0" r="0" b="0"/>
-                <wp:wrapNone/>
-                <wp:docPr id="16" name="Rounded Rectangle 16"/>
-                <wp:cNvGraphicFramePr/>
-                <a:graphic xmlns:a="http://schemas.openxmlformats.org/drawingml/2006/main">
-                  <a:graphicData uri="http://schemas.microsoft.com/office/word/2010/wordprocessingShape">
-                    <wps:wsp>
-                      <wps:cNvSpPr/>
-                      <wps:spPr>
-                        <a:xfrm>
-                          <a:off x="2006600" y="756285"/>
-                          <a:ext cx="1905000" cy="76200"/>
-                        </a:xfrm>
-                        <a:prstGeom prst="roundRect">
-                          <a:avLst>
-                            <a:gd name="adj" fmla="val 50000"/>
-                          </a:avLst>
-                        </a:prstGeom>
-                        <a:solidFill>
-                          <a:srgbClr val="21528E"/>
-                        </a:solidFill>
-                        <a:ln>
-                          <a:noFill/>
-                        </a:ln>
-                      </wps:spPr>
-                      <wps:style>
-                        <a:lnRef idx="2">
-                          <a:schemeClr val="accent1">
-                            <a:lumMod val="75000"/>
-                          </a:schemeClr>
-                        </a:lnRef>
-                        <a:fillRef idx="1">
-                          <a:schemeClr val="accent1"/>
-                        </a:fillRef>
-                        <a:effectRef idx="0">
-                          <a:srgbClr val="FFFFFF"/>
-                        </a:effectRef>
-                        <a:fontRef idx="minor">
-                          <a:schemeClr val="lt1"/>
-                        </a:fontRef>
-                      </wps:style>
-                      <wps:bodyPr rot="0" spcFirstLastPara="0" vertOverflow="overflow" horzOverflow="overflow" vert="horz" wrap="square" lIns="91440" tIns="45720" rIns="91440" bIns="45720" numCol="1" spcCol="0" rtlCol="0" fromWordArt="0" anchor="ctr" anchorCtr="0" forceAA="0" compatLnSpc="1">
-                        <a:noAutofit/>
-                      </wps:bodyPr>
-                    </wps:wsp>
-                  </a:graphicData>
-                </a:graphic>
-              </wp:anchor>
-            </w:drawing>
-          </mc:Choice>
-          <mc:Fallback>
-            <w:pict>
-              <v:roundrect id="_x0000_s1026" o:spid="_x0000_s1026" o:spt="2" style="position:absolute;left:0pt;margin-left:-4.8pt;margin-top:44.25pt;height:6pt;width:150pt;z-index:251667456;v-text-anchor:middle;mso-width-relative:page;mso-height-relative:page;" fillcolor="#21528E" filled="t" stroked="f" coordsize="21600,21600" arcsize="0.5" o:gfxdata="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">
-                <v:fill on="t" focussize="0,0"/>
-                <v:stroke on="f" weight="1pt" miterlimit="8" joinstyle="miter"/>
-                <v:imagedata o:title=""/>
-                <o:lock v:ext="edit" aspectratio="f"/>
-              </v:roundrect>
-            </w:pict>
-          </mc:Fallback>
-        </mc:AlternateContent>
-      </w:r>
-      <w:r>
-        <w:rPr>
-          <w:sz w:val="22"/>
-        </w:rPr>
-        <mc:AlternateContent>
-          <mc:Choice Requires="wps">
-            <w:drawing>
-              <wp:anchor distT="0" distB="0" distL="114300" distR="114300" simplePos="0" relativeHeight="251661312" behindDoc="0" locked="0" layoutInCell="1" allowOverlap="1">
+              <wp:anchor distT="0" distB="0" distL="114300" distR="114300" simplePos="0" relativeHeight="251662336" behindDoc="0" locked="0" layoutInCell="1" allowOverlap="1">
                 <wp:simplePos x="0" y="0"/>
                 <wp:positionH relativeFrom="column">
                   <wp:posOffset>-151765</wp:posOffset>
@@ -122,15 +44,6 @@
                         <a:ln>
                           <a:noFill/>
                         </a:ln>
-                        <a:extLst>
-                          <a:ext uri="{909E8E84-426E-40DD-AFC4-6F175D3DCCD1}">
-                            <a14:hiddenFill xmlns:a14="http://schemas.microsoft.com/office/drawing/2010/main">
-                              <a:solidFill>
-                                <a:schemeClr val="accent1"/>
-                              </a:solidFill>
-                            </a14:hiddenFill>
-                          </a:ext>
-                        </a:extLst>
                       </wps:spPr>
                       <wps:style>
                         <a:lnRef idx="2">
@@ -208,27 +121,11 @@
                           <w:p>
                             <w:pPr>
                               <w:spacing w:line="240" w:lineRule="auto"/>
-                              <w:jc w:val="both"/>
+                              <w:jc w:val="left"/>
                               <w:rPr>
-                                <w:rFonts w:hint="default" w:ascii="Times New Roman Italic" w:hAnsi="Times New Roman Italic" w:cs="Times New Roman Italic"/>
-                                <w:i/>
-                                <w:iCs/>
-                                <w:color w:val="000000" w:themeColor="text1"/>
-                                <w:lang w:val="en-US"/>
-                                <w14:textFill>
-                                  <w14:solidFill>
-                                    <w14:schemeClr w14:val="tx1"/>
-                                  </w14:solidFill>
-                                </w14:textFill>
-                              </w:rPr>
-                            </w:pPr>
-                          </w:p>
-                          <w:p>
-                            <w:pPr>
-                              <w:spacing w:line="240" w:lineRule="auto"/>
-                              <w:jc w:val="both"/>
-                              <w:rPr>
-                                <w:rFonts w:hint="default" w:ascii="Times New Roman Italic" w:hAnsi="Times New Roman Italic" w:cs="Times New Roman Italic"/>
+                                <w:rFonts w:hint="default" w:ascii="Times New Roman Bold Italic" w:hAnsi="Times New Roman Bold Italic" w:cs="Times New Roman Bold Italic"/>
+                                <w:b/>
+                                <w:bCs/>
                                 <w:i/>
                                 <w:iCs/>
                                 <w:color w:val="000000" w:themeColor="text1"/>
@@ -242,7 +139,9 @@
                             </w:pPr>
                             <w:r>
                               <w:rPr>
-                                <w:rFonts w:hint="default" w:ascii="Times New Roman Italic" w:hAnsi="Times New Roman Italic" w:cs="Times New Roman Italic"/>
+                                <w:rFonts w:hint="default" w:ascii="Times New Roman Bold Italic" w:hAnsi="Times New Roman Bold Italic" w:cs="Times New Roman Bold Italic"/>
+                                <w:b/>
+                                <w:bCs/>
                                 <w:i/>
                                 <w:iCs/>
                                 <w:color w:val="000000" w:themeColor="text1"/>
@@ -269,7 +168,7 @@
           </mc:Choice>
           <mc:Fallback>
             <w:pict>
-              <v:rect id="_x0000_s1026" o:spid="_x0000_s1026" o:spt="1" style="position:absolute;left:0pt;margin-left:-11.95pt;margin-top:7.55pt;height:103.3pt;width:216.6pt;z-index:251661312;v-text-anchor:middle;mso-width-relative:page;mso-height-relative:page;" filled="f" stroked="f" coordsize="21600,21600" o:gfxdata="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">
+              <v:rect id="_x0000_s1026" o:spid="_x0000_s1026" o:spt="1" style="position:absolute;left:0pt;margin-left:-11.95pt;margin-top:7.55pt;height:103.3pt;width:216.6pt;z-index:251662336;v-text-anchor:middle;mso-width-relative:page;mso-height-relative:page;" filled="f" stroked="f" coordsize="21600,21600" o:gfxdata="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">
                 <v:fill on="f" focussize="0,0"/>
                 <v:stroke on="f" weight="1pt" miterlimit="8" joinstyle="miter"/>
                 <v:imagedata o:title=""/>
@@ -334,27 +233,11 @@
                     <w:p>
                       <w:pPr>
                         <w:spacing w:line="240" w:lineRule="auto"/>
-                        <w:jc w:val="both"/>
+                        <w:jc w:val="left"/>
                         <w:rPr>
-                          <w:rFonts w:hint="default" w:ascii="Times New Roman Italic" w:hAnsi="Times New Roman Italic" w:cs="Times New Roman Italic"/>
-                          <w:i/>
-                          <w:iCs/>
-                          <w:color w:val="000000" w:themeColor="text1"/>
-                          <w:lang w:val="en-US"/>
-                          <w14:textFill>
-                            <w14:solidFill>
-                              <w14:schemeClr w14:val="tx1"/>
-                            </w14:solidFill>
-                          </w14:textFill>
-                        </w:rPr>
-                      </w:pPr>
-                    </w:p>
-                    <w:p>
-                      <w:pPr>
-                        <w:spacing w:line="240" w:lineRule="auto"/>
-                        <w:jc w:val="both"/>
-                        <w:rPr>
-                          <w:rFonts w:hint="default" w:ascii="Times New Roman Italic" w:hAnsi="Times New Roman Italic" w:cs="Times New Roman Italic"/>
+                          <w:rFonts w:hint="default" w:ascii="Times New Roman Bold Italic" w:hAnsi="Times New Roman Bold Italic" w:cs="Times New Roman Bold Italic"/>
+                          <w:b/>
+                          <w:bCs/>
                           <w:i/>
                           <w:iCs/>
                           <w:color w:val="000000" w:themeColor="text1"/>
@@ -368,7 +251,9 @@
                       </w:pPr>
                       <w:r>
                         <w:rPr>
-                          <w:rFonts w:hint="default" w:ascii="Times New Roman Italic" w:hAnsi="Times New Roman Italic" w:cs="Times New Roman Italic"/>
+                          <w:rFonts w:hint="default" w:ascii="Times New Roman Bold Italic" w:hAnsi="Times New Roman Bold Italic" w:cs="Times New Roman Bold Italic"/>
+                          <w:b/>
+                          <w:bCs/>
                           <w:i/>
                           <w:iCs/>
                           <w:color w:val="000000" w:themeColor="text1"/>
@@ -394,7 +279,7 @@
           <w:lang w:val="en-US" w:eastAsia="zh-CN"/>
         </w:rPr>
         <w:drawing>
-          <wp:anchor distT="0" distB="0" distL="114300" distR="114300" simplePos="0" relativeHeight="251660288" behindDoc="0" locked="0" layoutInCell="1" allowOverlap="1">
+          <wp:anchor distT="0" distB="0" distL="114300" distR="114300" simplePos="0" relativeHeight="251661312" behindDoc="0" locked="0" layoutInCell="1" allowOverlap="1">
             <wp:simplePos x="0" y="0"/>
             <wp:positionH relativeFrom="column">
               <wp:posOffset>352425</wp:posOffset>
@@ -403,7 +288,7 @@
               <wp:posOffset>142240</wp:posOffset>
             </wp:positionV>
             <wp:extent cx="1252855" cy="1221105"/>
-            <wp:effectExtent l="320675" t="65405" r="331470" b="542290"/>
+            <wp:effectExtent l="426720" t="193675" r="428625" b="617220"/>
             <wp:wrapSquare wrapText="bothSides"/>
             <wp:docPr id="8" name="Picture 8" descr="profile"/>
             <wp:cNvGraphicFramePr>
@@ -431,15 +316,21 @@
                       <a:off x="0" y="0"/>
                       <a:ext cx="1252855" cy="1221105"/>
                     </a:xfrm>
-                    <a:prstGeom prst="ellipse">
+                    <a:prstGeom prst="rect">
                       <a:avLst/>
                     </a:prstGeom>
                     <a:effectLst>
+                      <a:glow rad="228600">
+                        <a:schemeClr val="bg1">
+                          <a:alpha val="82000"/>
+                        </a:schemeClr>
+                      </a:glow>
                       <a:outerShdw blurRad="469900" dist="203200" dir="5400000" algn="t" rotWithShape="0">
                         <a:prstClr val="black">
                           <a:alpha val="40000"/>
                         </a:prstClr>
                       </a:outerShdw>
+                      <a:reflection blurRad="6350" stA="50000" endA="300" endPos="55000" dir="5400000" sy="-100000" algn="bl" rotWithShape="0"/>
                     </a:effectLst>
                   </pic:spPr>
                 </pic:pic>
@@ -457,12 +348,12 @@
         <w:tblW w:w="0" w:type="auto"/>
         <w:tblInd w:w="0" w:type="dxa"/>
         <w:tblBorders>
-          <w:top w:val="single" w:color="auto" w:sz="4" w:space="0"/>
-          <w:left w:val="single" w:color="auto" w:sz="4" w:space="0"/>
-          <w:bottom w:val="single" w:color="auto" w:sz="4" w:space="0"/>
-          <w:right w:val="single" w:color="auto" w:sz="4" w:space="0"/>
-          <w:insideH w:val="single" w:color="auto" w:sz="4" w:space="0"/>
-          <w:insideV w:val="single" w:color="auto" w:sz="4" w:space="0"/>
+          <w:top w:val="none" w:color="auto" w:sz="0" w:space="0"/>
+          <w:left w:val="none" w:color="auto" w:sz="0" w:space="0"/>
+          <w:bottom w:val="none" w:color="auto" w:sz="0" w:space="0"/>
+          <w:right w:val="none" w:color="auto" w:sz="0" w:space="0"/>
+          <w:insideH w:val="none" w:color="auto" w:sz="0" w:space="0"/>
+          <w:insideV w:val="none" w:color="auto" w:sz="0" w:space="0"/>
         </w:tblBorders>
         <w:tblLayout w:type="autofit"/>
         <w:tblCellMar>
@@ -473,8 +364,8 @@
         </w:tblCellMar>
       </w:tblPr>
       <w:tblGrid>
-        <w:gridCol w:w="7586"/>
-        <w:gridCol w:w="4240"/>
+        <w:gridCol w:w="7325"/>
+        <w:gridCol w:w="4501"/>
       </w:tblGrid>
       <w:tr>
         <w:trPr>
@@ -482,7 +373,11 @@
         </w:trPr>
         <w:tc>
           <w:tcPr>
-            <w:tcW w:w="7586" w:type="dxa"/>
+            <w:tcW w:w="7325" w:type="dxa"/>
+            <w:tcBorders>
+              <w:tl2br w:val="nil"/>
+              <w:tr2bl w:val="nil"/>
+            </w:tcBorders>
           </w:tcPr>
           <w:p>
             <w:pPr>
@@ -502,7 +397,7 @@
               <mc:AlternateContent>
                 <mc:Choice Requires="wps">
                   <w:drawing>
-                    <wp:anchor distT="0" distB="0" distL="114300" distR="114300" simplePos="0" relativeHeight="251662336" behindDoc="0" locked="0" layoutInCell="1" allowOverlap="1">
+                    <wp:anchor distT="0" distB="0" distL="114300" distR="114300" simplePos="0" relativeHeight="251663360" behindDoc="0" locked="0" layoutInCell="1" allowOverlap="1">
                       <wp:simplePos x="0" y="0"/>
                       <wp:positionH relativeFrom="column">
                         <wp:posOffset>65405</wp:posOffset>
@@ -510,8 +405,8 @@
                       <wp:positionV relativeFrom="paragraph">
                         <wp:posOffset>40640</wp:posOffset>
                       </wp:positionV>
-                      <wp:extent cx="144145" cy="126365"/>
-                      <wp:effectExtent l="0" t="0" r="8255" b="635"/>
+                      <wp:extent cx="129540" cy="113665"/>
+                      <wp:effectExtent l="0" t="0" r="22860" b="13335"/>
                       <wp:wrapNone/>
                       <wp:docPr id="41" name="任意多边形 41"/>
                       <wp:cNvGraphicFramePr/>
@@ -522,7 +417,7 @@
                             <wps:spPr bwMode="auto">
                               <a:xfrm>
                                 <a:off x="0" y="0"/>
-                                <a:ext cx="144145" cy="126365"/>
+                                <a:ext cx="129540" cy="113665"/>
                               </a:xfrm>
                               <a:custGeom>
                                 <a:avLst/>
@@ -662,8 +557,8 @@
                 </mc:Choice>
                 <mc:Fallback>
                   <w:pict>
-                    <v:shape id="任意多边形 41" o:spid="_x0000_s1026" o:spt="100" style="position:absolute;left:0pt;margin-left:5.15pt;margin-top:3.2pt;height:9.95pt;width:11.35pt;z-index:251662336;mso-width-relative:page;mso-height-relative:page;" fillcolor="#342B02" filled="t" stroked="f" coordsize="1076,1053" o:gfxdata="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" path="m658,598c753,546,819,439,819,316c819,142,688,0,526,0c364,0,234,142,234,316c234,439,299,546,395,598c114,669,0,892,0,1053c1076,1053,1076,1053,1076,1053c1076,848,897,649,658,598xm658,598c658,598,658,598,658,598e">
-                      <v:path o:connectlocs="54274745,44141346;67554706,23325562;43386707,0;19301363,23325562;32581324,44141346;0,77727075;88753130,77727075;54274745,44141346;54274745,44141346;54274745,44141346" o:connectangles="0,0,0,0,0,0,0,0,0,0"/>
+                    <v:shape id="任意多边形 41" o:spid="_x0000_s1026" o:spt="100" style="position:absolute;left:0pt;margin-left:5.15pt;margin-top:3.2pt;height:8.95pt;width:10.2pt;z-index:251663360;mso-width-relative:page;mso-height-relative:page;" fillcolor="#342B02" filled="t" stroked="f" coordsize="1076,1053" o:gfxdata="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" path="m658,598c753,546,819,439,819,316c819,142,688,0,526,0c364,0,234,142,234,316c234,439,299,546,395,598c114,669,0,892,0,1053c1076,1053,1076,1053,1076,1053c1076,848,897,649,658,598xm658,598c658,598,658,598,658,598e">
+                      <v:path o:connectlocs="48775542,39705030;60709956,20981285;38990697,0;17345719,20981285;29280133,39705030;0,69915309;79760522,69915309;48775542,39705030;48775542,39705030;48775542,39705030" o:connectangles="0,0,0,0,0,0,0,0,0,0"/>
                       <v:fill on="t" focussize="0,0"/>
                       <v:stroke on="f"/>
                       <v:imagedata o:title=""/>
@@ -687,7 +582,11 @@
         </w:tc>
         <w:tc>
           <w:tcPr>
-            <w:tcW w:w="4240" w:type="dxa"/>
+            <w:tcW w:w="4501" w:type="dxa"/>
+            <w:tcBorders>
+              <w:tl2br w:val="nil"/>
+              <w:tr2bl w:val="nil"/>
+            </w:tcBorders>
           </w:tcPr>
           <w:p>
             <w:pPr>
@@ -698,7 +597,7 @@
               <w:tabs>
                 <w:tab w:val="clear" w:pos="420"/>
               </w:tabs>
-              <w:ind w:left="220" w:leftChars="0" w:hanging="220" w:firstLineChars="0"/>
+              <w:ind w:left="440" w:leftChars="0" w:hanging="440" w:firstLineChars="0"/>
               <w:rPr>
                 <w:rFonts w:hint="default" w:ascii="Times New Roman Regular" w:hAnsi="Times New Roman Regular" w:cs="Times New Roman Regular"/>
                 <w:vertAlign w:val="baseline"/>
@@ -720,16 +619,20 @@
       </w:tr>
       <w:tr>
         <w:trPr>
-          <w:trHeight w:val="3095" w:hRule="atLeast"/>
+          <w:trHeight w:val="3307" w:hRule="atLeast"/>
         </w:trPr>
         <w:tc>
           <w:tcPr>
-            <w:tcW w:w="7586" w:type="dxa"/>
+            <w:tcW w:w="7325" w:type="dxa"/>
+            <w:tcBorders>
+              <w:tl2br w:val="nil"/>
+              <w:tr2bl w:val="nil"/>
+            </w:tcBorders>
           </w:tcPr>
           <w:p>
             <w:pPr>
               <w:spacing w:line="360" w:lineRule="auto"/>
-              <w:ind w:firstLine="390" w:firstLineChars="150"/>
+              <w:ind w:firstLine="260" w:firstLineChars="100"/>
               <w:jc w:val="left"/>
               <w:rPr>
                 <w:rFonts w:hint="default" w:ascii="Times New Roman Regular" w:hAnsi="Times New Roman Regular" w:cs="Times New Roman Regular"/>
@@ -751,10 +654,15 @@
         </w:tc>
         <w:tc>
           <w:tcPr>
-            <w:tcW w:w="4240" w:type="dxa"/>
+            <w:tcW w:w="4501" w:type="dxa"/>
+            <w:tcBorders>
+              <w:tl2br w:val="nil"/>
+              <w:tr2bl w:val="nil"/>
+            </w:tcBorders>
           </w:tcPr>
           <w:p>
             <w:pPr>
+              <w:ind w:left="2090" w:hanging="2090" w:hangingChars="950"/>
               <w:jc w:val="left"/>
               <w:rPr>
                 <w:rFonts w:hint="default" w:ascii="Times New Roman Regular" w:hAnsi="Times New Roman Regular"/>
@@ -766,17 +674,25 @@
               <mc:AlternateContent>
                 <mc:Choice Requires="wps">
                   <w:drawing>
-                    <wp:anchor distT="0" distB="0" distL="114300" distR="114300" simplePos="0" relativeHeight="251663360" behindDoc="0" locked="0" layoutInCell="1" allowOverlap="1">
+                    <wp:anchor distT="0" distB="0" distL="114300" distR="114300" simplePos="0" relativeHeight="251659264" behindDoc="1" locked="0" layoutInCell="1" allowOverlap="1">
                       <wp:simplePos x="0" y="0"/>
                       <wp:positionH relativeFrom="column">
-                        <wp:posOffset>24130</wp:posOffset>
+                        <wp:posOffset>34925</wp:posOffset>
                       </wp:positionH>
                       <wp:positionV relativeFrom="paragraph">
-                        <wp:posOffset>33655</wp:posOffset>
+                        <wp:posOffset>18415</wp:posOffset>
                       </wp:positionV>
-                      <wp:extent cx="212090" cy="212090"/>
-                      <wp:effectExtent l="0" t="0" r="0" b="16510"/>
-                      <wp:wrapSquare wrapText="bothSides"/>
+                      <wp:extent cx="199390" cy="199390"/>
+                      <wp:effectExtent l="0" t="0" r="12700" b="29210"/>
+                      <wp:wrapTight wrapText="bothSides">
+                        <wp:wrapPolygon>
+                          <wp:start x="963" y="0"/>
+                          <wp:lineTo x="963" y="18780"/>
+                          <wp:lineTo x="17885" y="18780"/>
+                          <wp:lineTo x="17885" y="0"/>
+                          <wp:lineTo x="963" y="0"/>
+                        </wp:wrapPolygon>
+                      </wp:wrapTight>
                       <wp:docPr id="43" name="任意多边形 43"/>
                       <wp:cNvGraphicFramePr/>
                       <a:graphic xmlns:a="http://schemas.openxmlformats.org/drawingml/2006/main">
@@ -786,7 +702,7 @@
                             <wps:spPr bwMode="auto">
                               <a:xfrm>
                                 <a:off x="0" y="0"/>
-                                <a:ext cx="212090" cy="212090"/>
+                                <a:ext cx="199390" cy="199390"/>
                               </a:xfrm>
                               <a:custGeom>
                                 <a:avLst/>
@@ -1256,13 +1172,13 @@
                 </mc:Choice>
                 <mc:Fallback>
                   <w:pict>
-                    <v:shape id="任意多边形 43" o:spid="_x0000_s1026" o:spt="100" style="position:absolute;left:0pt;margin-left:1.9pt;margin-top:2.65pt;height:16.7pt;width:16.7pt;mso-wrap-distance-bottom:0pt;mso-wrap-distance-left:9pt;mso-wrap-distance-right:9pt;mso-wrap-distance-top:0pt;z-index:251663360;mso-width-relative:page;mso-height-relative:page;" fillcolor="#342B02" filled="t" stroked="f" coordsize="281,294" o:gfxdata="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" path="m141,0c176,0,208,14,232,38c275,81,281,151,247,201c233,222,213,238,190,247c149,289,149,289,149,289c144,293,137,294,133,289c133,289,133,289,133,289c132,289,132,289,132,289c92,247,92,247,92,247c68,238,48,222,34,201c0,151,6,81,50,38c73,14,105,0,141,0xm141,63c141,63,141,63,141,63c158,63,175,71,186,82c198,94,205,110,205,128c205,146,198,162,186,174c175,185,158,193,141,193c123,193,107,185,95,174c83,162,76,146,76,128c76,110,83,94,95,82c107,71,123,63,141,63xm177,92c177,92,177,92,177,92c167,83,155,77,141,77c126,77,114,83,104,92c95,101,90,114,90,128c90,142,95,155,104,164c114,173,126,179,141,179c155,179,167,173,177,164c186,155,192,142,192,128c192,114,186,101,177,92xm216,53c216,53,216,53,216,53c196,34,170,22,141,22c111,22,85,34,65,53c30,89,24,147,53,188c65,206,82,220,102,227c103,228,105,229,106,230c141,265,141,265,141,265c175,230,175,230,175,230c176,229,178,228,179,227c199,220,216,206,228,188c257,147,251,89,216,53xe">
-                      <v:path o:connectlocs="106422,0;175106,27412;186427,145000;143406,178184;112460,208483;100384,208483;100384,208483;99629,208483;69438,178184;25662,145000;37738,27412;106422,0;106422,45447;106422,45447;140386,59154;154727,92338;140386,125522;106422,139229;71703,125522;57362,92338;71703,59154;106422,45447;133594,66368;133594,66368;106422,55547;78495,66368;67929,92338;78495,118308;106422,129129;133594,118308;144915,92338;133594,66368;163030,38233;163030,38233;106422,15870;49059,38233;40002,135622;76986,163756;80005,165920;106422,191169;132084,165920;135103,163756;172087,135622;163030,38233" o:connectangles="0,0,0,0,0,0,0,0,0,0,0,0,0,0,0,0,0,0,0,0,0,0,0,0,0,0,0,0,0,0,0,0,0,0,0,0,0,0,0,0,0,0,0,0"/>
+                    <v:shape id="任意多边形 43" o:spid="_x0000_s1026" o:spt="100" style="position:absolute;left:0pt;margin-left:2.75pt;margin-top:1.45pt;height:15.7pt;width:15.7pt;mso-wrap-distance-left:9pt;mso-wrap-distance-right:9pt;z-index:-251657216;mso-width-relative:page;mso-height-relative:page;" fillcolor="#342B02" filled="t" stroked="f" coordsize="281,294" wrapcoords="963 0 963 18780 17885 18780 17885 0 963 0" o:gfxdata="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" path="m141,0c176,0,208,14,232,38c275,81,281,151,247,201c233,222,213,238,190,247c149,289,149,289,149,289c144,293,137,294,133,289c133,289,133,289,133,289c132,289,132,289,132,289c92,247,92,247,92,247c68,238,48,222,34,201c0,151,6,81,50,38c73,14,105,0,141,0xm141,63c141,63,141,63,141,63c158,63,175,71,186,82c198,94,205,110,205,128c205,146,198,162,186,174c175,185,158,193,141,193c123,193,107,185,95,174c83,162,76,146,76,128c76,110,83,94,95,82c107,71,123,63,141,63xm177,92c177,92,177,92,177,92c167,83,155,77,141,77c126,77,114,83,104,92c95,101,90,114,90,128c90,142,95,155,104,164c114,173,126,179,141,179c155,179,167,173,177,164c186,155,192,142,192,128c192,114,186,101,177,92xm216,53c216,53,216,53,216,53c196,34,170,22,141,22c111,22,85,34,65,53c30,89,24,147,53,188c65,206,82,220,102,227c103,228,105,229,106,230c141,265,141,265,141,265c175,230,175,230,175,230c176,229,178,228,179,227c199,220,216,206,228,188c257,147,251,89,216,53xe">
+                      <v:path o:connectlocs="100049,0;164620,25771;175264,136317;134818,167514;105726,195999;94373,195999;94373,195999;93663,195999;65280,167514;24125,136317;35478,25771;100049,0;100049,42726;100049,42726;131980,55612;145462,86809;131980,118006;100049,130892;67409,118006;53927,86809;67409,55612;100049,42726;125594,62394;125594,62394;100049,52221;73795,62394;63861,86809;73795,111224;100049,121397;125594,111224;136238,86809;125594,62394;153267,35944;153267,35944;100049,14920;46122,35944;37607,127501;72376,153950;75214,155985;100049,179722;124175,155985;127013,153950;161782,127501;153267,35944" o:connectangles="0,0,0,0,0,0,0,0,0,0,0,0,0,0,0,0,0,0,0,0,0,0,0,0,0,0,0,0,0,0,0,0,0,0,0,0,0,0,0,0,0,0,0,0"/>
                       <v:fill on="t" focussize="0,0"/>
                       <v:stroke on="f"/>
                       <v:imagedata o:title=""/>
                       <o:lock v:ext="edit" aspectratio="f"/>
-                      <w10:wrap type="square"/>
+                      <w10:wrap type="tight"/>
                     </v:shape>
                   </w:pict>
                 </mc:Fallback>
@@ -1289,7 +1205,7 @@
               <mc:AlternateContent>
                 <mc:Choice Requires="wps">
                   <w:drawing>
-                    <wp:anchor distT="0" distB="0" distL="114300" distR="114300" simplePos="0" relativeHeight="251659264" behindDoc="0" locked="0" layoutInCell="1" allowOverlap="1">
+                    <wp:anchor distT="0" distB="0" distL="114300" distR="114300" simplePos="0" relativeHeight="251660288" behindDoc="0" locked="0" layoutInCell="1" allowOverlap="1">
                       <wp:simplePos x="0" y="0"/>
                       <wp:positionH relativeFrom="column">
                         <wp:posOffset>50165</wp:posOffset>
@@ -3018,7 +2934,7 @@
                 </mc:Choice>
                 <mc:Fallback>
                   <w:pict>
-                    <v:shape id="任意多边形 42" o:spid="_x0000_s1026" o:spt="100" style="position:absolute;left:0pt;margin-left:3.95pt;margin-top:1.35pt;height:16.6pt;width:14.5pt;mso-wrap-distance-bottom:0pt;mso-wrap-distance-left:9pt;mso-wrap-distance-right:9pt;mso-wrap-distance-top:0pt;z-index:251659264;mso-width-relative:page;mso-height-relative:page;" fillcolor="#342B02" filled="t" stroked="f" coordsize="254,294" o:gfxdata="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" path="m175,188c153,188,153,188,153,188c149,188,146,191,146,194c146,198,149,201,153,201c175,201,175,201,175,201c179,201,182,198,182,194c182,191,179,188,175,188xm175,156c175,156,175,156,175,156c153,156,153,156,153,156c149,156,146,159,146,163c146,166,149,169,153,169c175,169,175,169,175,169c179,169,182,166,182,163c182,159,179,156,175,156xm136,124c136,124,136,124,136,124c114,124,114,124,114,124c110,124,107,127,107,131c107,134,110,137,114,137c136,137,136,137,136,137c139,137,142,134,142,131c142,127,139,124,136,124xm136,156c136,156,136,156,136,156c114,156,114,156,114,156c110,156,107,159,107,163c107,166,110,169,114,169c136,169,136,169,136,169c139,169,142,166,142,163c142,159,139,156,136,156xm136,188c136,188,136,188,136,188c114,188,114,188,114,188c110,188,107,191,107,194c107,198,110,201,114,201c136,201,136,201,136,201c139,201,142,198,142,194c142,191,139,188,136,188xm216,57c216,57,216,57,216,57c112,57,112,57,112,57c108,57,105,60,105,64c105,111,105,111,105,111c105,115,108,118,112,118c216,118,216,118,216,118c220,118,223,115,223,111c223,64,223,64,223,64c223,60,220,57,216,57xm209,104c209,104,209,104,209,104c119,104,119,104,119,104c119,71,119,71,119,71c209,71,209,71,209,71c209,104,209,104,209,104xm243,34c243,34,243,34,243,34c237,28,228,23,218,23c94,23,94,23,94,23c92,19,89,15,86,11c79,5,70,0,60,0c36,0,36,0,36,0c27,0,18,5,11,11c4,18,0,27,0,37c0,199,0,199,0,199c0,209,4,218,11,224c16,230,23,233,31,235c30,237,29,239,27,242c22,251,17,259,19,271c21,280,26,286,33,290c33,290,33,290,33,290c38,293,43,294,48,294c54,294,59,293,63,290c70,286,76,280,78,271c80,259,75,251,70,242c68,240,67,237,66,235c218,235,218,235,218,235c228,235,237,231,243,225c243,224,243,224,243,224c250,218,254,209,254,199c254,60,254,60,254,60c254,50,250,41,243,34xm57,278c57,278,57,278,57,278c54,279,51,280,48,280c45,280,42,279,40,278c39,278,39,278,39,278c36,276,34,273,33,268c31,262,35,255,39,249c42,245,44,240,46,235c51,235,51,235,51,235c53,240,55,245,58,249c62,255,66,262,64,268c63,273,60,276,57,278xm74,199c74,199,74,199,74,199c74,202,72,206,70,208c69,209,69,209,69,209c69,209,69,209,69,209c69,209,69,209,69,209c69,209,69,209,69,209c69,209,69,209,69,209c69,209,69,209,69,209c69,209,69,209,69,209c69,209,69,209,69,209c68,209,68,209,68,209c68,209,68,209,68,209c68,209,68,209,68,209c68,209,68,209,68,209c68,209,68,209,68,209c68,210,68,210,68,210c68,210,68,210,68,210c68,210,68,210,68,210c68,210,68,210,68,210c68,210,68,210,68,210c68,210,68,210,68,210c67,210,67,210,67,210c67,210,67,210,67,210c67,210,67,210,67,210c67,210,67,210,67,210c67,210,67,210,67,210c67,210,67,210,67,210c67,210,67,210,67,210c67,210,67,210,67,210c67,211,67,211,67,211c66,211,66,211,66,211c66,211,66,211,66,211c66,211,66,211,66,211c66,211,66,211,66,211c66,211,66,211,66,211c66,211,66,211,66,211c65,211,65,211,65,211c65,211,65,211,65,211c65,211,65,211,65,211c65,211,65,211,65,211c65,211,65,211,65,211c65,211,65,211,65,211c65,211,65,211,65,211c64,211,64,211,64,211c64,211,64,211,64,211c64,211,64,211,64,211c64,211,64,211,64,211c64,211,64,211,64,211c64,212,64,212,64,212c64,212,64,212,64,212c64,212,64,212,64,212c63,212,63,212,63,212c63,212,63,212,63,212c63,212,63,212,63,212c63,212,63,212,63,212c63,212,63,212,63,212c63,212,63,212,63,212c63,212,63,212,63,212c62,212,62,212,62,212c62,212,62,212,62,212c62,212,62,212,62,212c62,212,62,212,62,212c62,212,62,212,62,212c62,212,62,212,62,212c62,212,62,212,62,212c62,212,62,212,62,212c62,212,62,212,62,212c62,212,62,212,62,212c61,212,61,212,61,212c61,212,61,212,61,212c36,212,36,212,36,212c36,212,36,212,36,212c33,212,31,211,29,210c29,209,28,209,27,208c25,206,23,202,23,199c23,37,23,37,23,37c23,33,25,30,27,27c27,27,27,27,27,27c30,25,33,23,36,23c60,23,60,23,60,23c64,23,67,25,70,27c72,30,74,33,74,37c74,199,74,199,74,199xm231,199c231,199,231,199,231,199c231,202,229,206,227,208c227,208,227,208,227,208c227,208,227,208,227,208c225,211,221,212,218,212c94,212,94,212,94,212c94,212,94,212,94,212c94,212,94,212,94,212c94,211,94,211,94,211c94,211,94,211,94,211c94,211,94,211,94,211c94,211,94,211,94,211c94,211,94,211,94,211c95,211,95,211,95,211c95,211,95,211,95,211c95,210,95,210,95,210c95,210,95,210,95,210c95,210,95,210,95,210c95,210,95,210,95,210c95,210,95,210,95,210c95,210,95,210,95,210c95,209,95,209,95,209c95,209,95,209,95,209c95,209,95,209,95,209c95,209,95,209,95,209c95,209,95,209,95,209c95,208,95,208,95,208c95,208,95,208,95,208c95,208,95,208,95,208c95,208,95,208,95,208c95,208,95,208,95,208c95,208,95,208,95,208c95,207,95,207,95,207c95,207,95,207,95,207c95,207,95,207,95,207c96,207,96,207,96,207c96,207,96,207,96,207c96,207,96,207,96,207c96,207,96,207,96,207c96,206,96,206,96,206c96,206,96,206,96,206c96,206,96,206,96,206c96,206,96,206,96,206c96,206,96,206,96,206c96,205,96,205,96,205c96,205,96,205,96,205c96,205,96,205,96,205c96,205,96,205,96,205c96,205,96,205,96,205c96,204,96,204,96,204c96,204,96,204,96,204c96,204,96,204,96,204c96,204,96,204,96,204c96,204,96,204,96,204c96,203,96,203,96,203c96,203,96,203,96,203c96,203,96,203,96,203c96,203,96,203,96,203c96,202,96,202,96,202c96,202,96,202,96,202c96,202,96,202,96,202c96,202,96,202,96,202c96,201,96,201,96,201c96,201,96,201,96,201c96,200,96,200,96,200c96,200,96,200,96,200c96,46,96,46,96,46c218,46,218,46,218,46c221,46,225,48,227,50c229,53,231,56,231,60c231,199,231,199,231,199xm175,124c175,124,175,124,175,124c153,124,153,124,153,124c149,124,146,127,146,131c146,134,149,137,153,137c175,137,175,137,175,137c179,137,182,134,182,131c182,127,179,124,175,124xm214,156c214,156,214,156,214,156c192,156,192,156,192,156c188,156,185,159,185,163c185,166,188,169,192,169c214,169,214,169,214,169c217,169,220,166,220,163c220,159,217,156,214,156xm214,124c214,124,214,124,214,124c192,124,192,124,192,124c188,124,185,127,185,131c185,134,188,137,192,137c214,137,214,137,214,137c217,137,220,134,220,131c220,127,217,124,214,124xm214,188c214,188,214,188,214,188c192,188,192,188,192,188c188,188,185,191,185,194c185,198,188,201,192,201c214,201,214,201,214,201c217,201,220,198,220,194c220,191,217,188,214,188xe">
+                    <v:shape id="任意多边形 42" o:spid="_x0000_s1026" o:spt="100" style="position:absolute;left:0pt;margin-left:3.95pt;margin-top:1.35pt;height:16.6pt;width:14.5pt;mso-wrap-distance-bottom:0pt;mso-wrap-distance-left:9pt;mso-wrap-distance-right:9pt;mso-wrap-distance-top:0pt;z-index:251660288;mso-width-relative:page;mso-height-relative:page;" fillcolor="#342B02" filled="t" stroked="f" coordsize="254,294" o:gfxdata="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" path="m175,188c153,188,153,188,153,188c149,188,146,191,146,194c146,198,149,201,153,201c175,201,175,201,175,201c179,201,182,198,182,194c182,191,179,188,175,188xm175,156c175,156,175,156,175,156c153,156,153,156,153,156c149,156,146,159,146,163c146,166,149,169,153,169c175,169,175,169,175,169c179,169,182,166,182,163c182,159,179,156,175,156xm136,124c136,124,136,124,136,124c114,124,114,124,114,124c110,124,107,127,107,131c107,134,110,137,114,137c136,137,136,137,136,137c139,137,142,134,142,131c142,127,139,124,136,124xm136,156c136,156,136,156,136,156c114,156,114,156,114,156c110,156,107,159,107,163c107,166,110,169,114,169c136,169,136,169,136,169c139,169,142,166,142,163c142,159,139,156,136,156xm136,188c136,188,136,188,136,188c114,188,114,188,114,188c110,188,107,191,107,194c107,198,110,201,114,201c136,201,136,201,136,201c139,201,142,198,142,194c142,191,139,188,136,188xm216,57c216,57,216,57,216,57c112,57,112,57,112,57c108,57,105,60,105,64c105,111,105,111,105,111c105,115,108,118,112,118c216,118,216,118,216,118c220,118,223,115,223,111c223,64,223,64,223,64c223,60,220,57,216,57xm209,104c209,104,209,104,209,104c119,104,119,104,119,104c119,71,119,71,119,71c209,71,209,71,209,71c209,104,209,104,209,104xm243,34c243,34,243,34,243,34c237,28,228,23,218,23c94,23,94,23,94,23c92,19,89,15,86,11c79,5,70,0,60,0c36,0,36,0,36,0c27,0,18,5,11,11c4,18,0,27,0,37c0,199,0,199,0,199c0,209,4,218,11,224c16,230,23,233,31,235c30,237,29,239,27,242c22,251,17,259,19,271c21,280,26,286,33,290c33,290,33,290,33,290c38,293,43,294,48,294c54,294,59,293,63,290c70,286,76,280,78,271c80,259,75,251,70,242c68,240,67,237,66,235c218,235,218,235,218,235c228,235,237,231,243,225c243,224,243,224,243,224c250,218,254,209,254,199c254,60,254,60,254,60c254,50,250,41,243,34xm57,278c57,278,57,278,57,278c54,279,51,280,48,280c45,280,42,279,40,278c39,278,39,278,39,278c36,276,34,273,33,268c31,262,35,255,39,249c42,245,44,240,46,235c51,235,51,235,51,235c53,240,55,245,58,249c62,255,66,262,64,268c63,273,60,276,57,278xm74,199c74,199,74,199,74,199c74,202,72,206,70,208c69,209,69,209,69,209c69,209,69,209,69,209c69,209,69,209,69,209c69,209,69,209,69,209c69,209,69,209,69,209c69,209,69,209,69,209c69,209,69,209,69,209c69,209,69,209,69,209c68,209,68,209,68,209c68,209,68,209,68,209c68,209,68,209,68,209c68,209,68,209,68,209c68,209,68,209,68,209c68,210,68,210,68,210c68,210,68,210,68,210c68,210,68,210,68,210c68,210,68,210,68,210c68,210,68,210,68,210c68,210,68,210,68,210c67,210,67,210,67,210c67,210,67,210,67,210c67,210,67,210,67,210c67,210,67,210,67,210c67,210,67,210,67,210c67,210,67,210,67,210c67,210,67,210,67,210c67,210,67,210,67,210c67,211,67,211,67,211c66,211,66,211,66,211c66,211,66,211,66,211c66,211,66,211,66,211c66,211,66,211,66,211c66,211,66,211,66,211c66,211,66,211,66,211c65,211,65,211,65,211c65,211,65,211,65,211c65,211,65,211,65,211c65,211,65,211,65,211c65,211,65,211,65,211c65,211,65,211,65,211c65,211,65,211,65,211c64,211,64,211,64,211c64,211,64,211,64,211c64,211,64,211,64,211c64,211,64,211,64,211c64,211,64,211,64,211c64,212,64,212,64,212c64,212,64,212,64,212c64,212,64,212,64,212c63,212,63,212,63,212c63,212,63,212,63,212c63,212,63,212,63,212c63,212,63,212,63,212c63,212,63,212,63,212c63,212,63,212,63,212c63,212,63,212,63,212c62,212,62,212,62,212c62,212,62,212,62,212c62,212,62,212,62,212c62,212,62,212,62,212c62,212,62,212,62,212c62,212,62,212,62,212c62,212,62,212,62,212c62,212,62,212,62,212c62,212,62,212,62,212c62,212,62,212,62,212c61,212,61,212,61,212c61,212,61,212,61,212c36,212,36,212,36,212c36,212,36,212,36,212c33,212,31,211,29,210c29,209,28,209,27,208c25,206,23,202,23,199c23,37,23,37,23,37c23,33,25,30,27,27c27,27,27,27,27,27c30,25,33,23,36,23c60,23,60,23,60,23c64,23,67,25,70,27c72,30,74,33,74,37c74,199,74,199,74,199xm231,199c231,199,231,199,231,199c231,202,229,206,227,208c227,208,227,208,227,208c227,208,227,208,227,208c225,211,221,212,218,212c94,212,94,212,94,212c94,212,94,212,94,212c94,212,94,212,94,212c94,211,94,211,94,211c94,211,94,211,94,211c94,211,94,211,94,211c94,211,94,211,94,211c94,211,94,211,94,211c95,211,95,211,95,211c95,211,95,211,95,211c95,210,95,210,95,210c95,210,95,210,95,210c95,210,95,210,95,210c95,210,95,210,95,210c95,210,95,210,95,210c95,210,95,210,95,210c95,209,95,209,95,209c95,209,95,209,95,209c95,209,95,209,95,209c95,209,95,209,95,209c95,209,95,209,95,209c95,208,95,208,95,208c95,208,95,208,95,208c95,208,95,208,95,208c95,208,95,208,95,208c95,208,95,208,95,208c95,208,95,208,95,208c95,207,95,207,95,207c95,207,95,207,95,207c95,207,95,207,95,207c96,207,96,207,96,207c96,207,96,207,96,207c96,207,96,207,96,207c96,207,96,207,96,207c96,206,96,206,96,206c96,206,96,206,96,206c96,206,96,206,96,206c96,206,96,206,96,206c96,206,96,206,96,206c96,205,96,205,96,205c96,205,96,205,96,205c96,205,96,205,96,205c96,205,96,205,96,205c96,205,96,205,96,205c96,204,96,204,96,204c96,204,96,204,96,204c96,204,96,204,96,204c96,204,96,204,96,204c96,204,96,204,96,204c96,203,96,203,96,203c96,203,96,203,96,203c96,203,96,203,96,203c96,203,96,203,96,203c96,202,96,202,96,202c96,202,96,202,96,202c96,202,96,202,96,202c96,202,96,202,96,202c96,201,96,201,96,201c96,201,96,201,96,201c96,200,96,200,96,200c96,200,96,200,96,200c96,46,96,46,96,46c218,46,218,46,218,46c221,46,225,48,227,50c229,53,231,56,231,60c231,199,231,199,231,199xm175,124c175,124,175,124,175,124c153,124,153,124,153,124c149,124,146,127,146,131c146,134,149,137,153,137c175,137,175,137,175,137c179,137,182,134,182,131c182,127,179,124,175,124xm214,156c214,156,214,156,214,156c192,156,192,156,192,156c188,156,185,159,185,163c185,166,188,169,192,169c214,169,214,169,214,169c217,169,220,166,220,163c220,159,217,156,214,156xm214,124c214,124,214,124,214,124c192,124,192,124,192,124c188,124,185,127,185,131c185,134,188,137,192,137c214,137,214,137,214,137c217,137,220,134,220,131c220,127,217,124,214,124xm214,188c214,188,214,188,214,188c192,188,192,188,192,188c188,188,185,191,185,194c185,198,188,201,192,201c214,201,214,201,214,201c217,201,220,198,220,194c220,191,217,188,214,188xe">
                       <v:path o:connectlocs="126875,144132;110925,111863;126875,111863;82650,98239;98600,111863;102950,116883;77575,139112;156600,40873;81200,84614;151525,74575;151525,74575;62350,7887;0,142697;23925,207951;50750,173532;184150,142697;34800,200780;33350,168512;53650,142697;50025,149868;50025,149868;49300,149868;49300,150585;48575,150585;48575,151302;47850,151302;47125,151302;46400,151302;46400,152019;45675,152019;44950,152019;44950,152019;44225,152019;16675,142697;43500,16492;167475,142697;68150,152019;68150,151302;68875,150585;68875,150585;68875,149868;68875,149151;69600,148434;69600,147717;69600,147000;69600,146283;69600,145566;69600,144849;69600,143414;167475,142697;110925,98239;155150,111863;159500,116883;134125,93936;155150,134810;155150,144132" o:connectangles="0,0,0,0,0,0,0,0,0,0,0,0,0,0,0,0,0,0,0,0,0,0,0,0,0,0,0,0,0,0,0,0,0,0,0,0,0,0,0,0,0,0,0,0,0,0,0,0,0,0,0,0,0,0,0,0"/>
                       <v:fill on="t" focussize="0,0"/>
                       <v:stroke on="f"/>
@@ -3059,8 +2975,8 @@
                       <wp:positionV relativeFrom="paragraph">
                         <wp:posOffset>85090</wp:posOffset>
                       </wp:positionV>
-                      <wp:extent cx="211455" cy="134620"/>
-                      <wp:effectExtent l="0" t="0" r="17145" b="17780"/>
+                      <wp:extent cx="211455" cy="147320"/>
+                      <wp:effectExtent l="0" t="0" r="17145" b="5080"/>
                       <wp:wrapSquare wrapText="bothSides"/>
                       <wp:docPr id="46" name="Freeform 24"/>
                       <wp:cNvGraphicFramePr/>
@@ -3073,7 +2989,7 @@
                             <wps:spPr bwMode="auto">
                               <a:xfrm flipV="1">
                                 <a:off x="0" y="0"/>
-                                <a:ext cx="211455" cy="134620"/>
+                                <a:ext cx="211455" cy="147320"/>
                               </a:xfrm>
                               <a:custGeom>
                                 <a:avLst/>
@@ -3460,8 +3376,8 @@
                 </mc:Choice>
                 <mc:Fallback>
                   <w:pict>
-                    <v:shape id="Freeform 24" o:spid="_x0000_s1026" o:spt="100" style="position:absolute;left:0pt;flip:y;margin-left:-25.15pt;margin-top:6.7pt;height:10.6pt;width:16.65pt;mso-wrap-distance-bottom:0pt;mso-wrap-distance-left:9pt;mso-wrap-distance-right:9pt;mso-wrap-distance-top:0pt;z-index:251664384;mso-width-relative:page;mso-height-relative:page;" fillcolor="#342B02" filled="t" stroked="f" coordsize="593,331" o:gfxdata="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" path="m14,0c197,0,381,0,564,0c566,0,567,2,565,3c478,64,390,125,303,185c291,193,287,193,276,185c188,125,100,64,13,3c11,2,12,0,14,0xm593,10c593,116,593,223,593,329c593,330,592,331,591,331c577,331,562,331,547,331c546,331,546,331,546,331c489,273,433,216,377,159c376,158,376,156,377,156c448,106,519,57,590,8c591,7,593,8,593,10xm516,331c362,331,209,331,55,331c53,331,52,329,53,328c107,274,160,220,213,166c214,165,215,165,216,165c235,179,254,192,274,206c287,215,291,215,304,206c322,193,340,181,359,168c359,168,360,168,361,169c413,222,466,275,518,328c519,329,518,331,516,331xm25,331c17,331,9,331,2,331c1,331,0,330,0,329c0,226,0,123,0,20c0,18,2,17,3,18c68,63,132,108,197,153c199,154,199,155,197,156c141,214,83,272,26,331c25,331,25,331,25,331xe">
-                      <v:path o:connectlocs="4992,0;201114,0;201470,1220;108045,75240;98417,75240;4635,1220;4992,0;211455,4067;211455,133806;210741,134620;195052,134620;194695,134620;134432,64666;134432,63446;210385,3253;211455,4067;183997,134620;19612,134620;18899,133399;75952,67513;77022,67106;97704,83781;108401,83781;128014,68326;128727,68733;184711,133399;183997,134620;8914,134620;713,134620;0,133806;0,8134;1069,7320;70247,62226;70247,63446;9271,134620;8914,134620" o:connectangles="0,0,0,0,0,0,0,0,0,0,0,0,0,0,0,0,0,0,0,0,0,0,0,0,0,0,0,0,0,0,0,0,0,0,0,0"/>
+                    <v:shape id="Freeform 24" o:spid="_x0000_s1026" o:spt="100" style="position:absolute;left:0pt;flip:y;margin-left:-25.15pt;margin-top:6.7pt;height:11.6pt;width:16.65pt;mso-wrap-distance-bottom:0pt;mso-wrap-distance-left:9pt;mso-wrap-distance-right:9pt;mso-wrap-distance-top:0pt;z-index:251664384;mso-width-relative:page;mso-height-relative:page;" fillcolor="#342B02" filled="t" stroked="f" coordsize="593,331" o:gfxdata="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" path="m14,0c197,0,381,0,564,0c566,0,567,2,565,3c478,64,390,125,303,185c291,193,287,193,276,185c188,125,100,64,13,3c11,2,12,0,14,0xm593,10c593,116,593,223,593,329c593,330,592,331,591,331c577,331,562,331,547,331c546,331,546,331,546,331c489,273,433,216,377,159c376,158,376,156,377,156c448,106,519,57,590,8c591,7,593,8,593,10xm516,331c362,331,209,331,55,331c53,331,52,329,53,328c107,274,160,220,213,166c214,165,215,165,216,165c235,179,254,192,274,206c287,215,291,215,304,206c322,193,340,181,359,168c359,168,360,168,361,169c413,222,466,275,518,328c519,329,518,331,516,331xm25,331c17,331,9,331,2,331c1,331,0,330,0,329c0,226,0,123,0,20c0,18,2,17,3,18c68,63,132,108,197,153c199,154,199,155,197,156c141,214,83,272,26,331c25,331,25,331,25,331xe">
+                      <v:path o:connectlocs="4992,0;201114,0;201470,1335;108045,82338;98417,82338;4635,1335;4992,0;211455,4450;211455,146429;210741,147320;195052,147320;194695,147320;134432,70767;134432,69431;210385,3560;211455,4450;183997,147320;19612,147320;18899,145984;75952,73882;77022,73437;97704,91685;108401,91685;128014,74772;128727,75217;184711,145984;183997,147320;8914,147320;713,147320;0,146429;0,8901;1069,8011;70247,68096;70247,69431;9271,147320;8914,147320" o:connectangles="0,0,0,0,0,0,0,0,0,0,0,0,0,0,0,0,0,0,0,0,0,0,0,0,0,0,0,0,0,0,0,0,0,0,0,0"/>
                       <v:fill on="t" focussize="0,0"/>
                       <v:stroke on="f"/>
                       <v:imagedata o:title=""/>
@@ -3594,8 +3510,8 @@
                       <wp:positionV relativeFrom="paragraph">
                         <wp:posOffset>26035</wp:posOffset>
                       </wp:positionV>
-                      <wp:extent cx="212090" cy="212090"/>
-                      <wp:effectExtent l="0" t="0" r="0" b="16510"/>
+                      <wp:extent cx="193040" cy="193040"/>
+                      <wp:effectExtent l="0" t="0" r="0" b="10160"/>
                       <wp:wrapSquare wrapText="bothSides"/>
                       <wp:docPr id="13" name="任意多边形 43"/>
                       <wp:cNvGraphicFramePr/>
@@ -3606,7 +3522,7 @@
                             <wps:spPr bwMode="auto">
                               <a:xfrm>
                                 <a:off x="0" y="0"/>
-                                <a:ext cx="212090" cy="212090"/>
+                                <a:ext cx="193040" cy="193040"/>
                               </a:xfrm>
                               <a:custGeom>
                                 <a:avLst/>
@@ -4076,8 +3992,8 @@
                 </mc:Choice>
                 <mc:Fallback>
                   <w:pict>
-                    <v:shape id="任意多边形 43" o:spid="_x0000_s1026" o:spt="100" style="position:absolute;left:0pt;margin-left:3.6pt;margin-top:2.05pt;height:16.7pt;width:16.7pt;mso-wrap-distance-bottom:0pt;mso-wrap-distance-left:9pt;mso-wrap-distance-right:9pt;mso-wrap-distance-top:0pt;z-index:251665408;mso-width-relative:page;mso-height-relative:page;" fillcolor="#342B02" filled="t" stroked="f" coordsize="281,294" o:gfxdata="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" path="m141,0c176,0,208,14,232,38c275,81,281,151,247,201c233,222,213,238,190,247c149,289,149,289,149,289c144,293,137,294,133,289c133,289,133,289,133,289c132,289,132,289,132,289c92,247,92,247,92,247c68,238,48,222,34,201c0,151,6,81,50,38c73,14,105,0,141,0xm141,63c141,63,141,63,141,63c158,63,175,71,186,82c198,94,205,110,205,128c205,146,198,162,186,174c175,185,158,193,141,193c123,193,107,185,95,174c83,162,76,146,76,128c76,110,83,94,95,82c107,71,123,63,141,63xm177,92c177,92,177,92,177,92c167,83,155,77,141,77c126,77,114,83,104,92c95,101,90,114,90,128c90,142,95,155,104,164c114,173,126,179,141,179c155,179,167,173,177,164c186,155,192,142,192,128c192,114,186,101,177,92xm216,53c216,53,216,53,216,53c196,34,170,22,141,22c111,22,85,34,65,53c30,89,24,147,53,188c65,206,82,220,102,227c103,228,105,229,106,230c141,265,141,265,141,265c175,230,175,230,175,230c176,229,178,228,179,227c199,220,216,206,228,188c257,147,251,89,216,53xe">
-                      <v:path o:connectlocs="106422,0;175106,27412;186427,145000;143406,178184;112460,208483;100384,208483;100384,208483;99629,208483;69438,178184;25662,145000;37738,27412;106422,0;106422,45447;106422,45447;140386,59154;154727,92338;140386,125522;106422,139229;71703,125522;57362,92338;71703,59154;106422,45447;133594,66368;133594,66368;106422,55547;78495,66368;67929,92338;78495,118308;106422,129129;133594,118308;144915,92338;133594,66368;163030,38233;163030,38233;106422,15870;49059,38233;40002,135622;76986,163756;80005,165920;106422,191169;132084,165920;135103,163756;172087,135622;163030,38233" o:connectangles="0,0,0,0,0,0,0,0,0,0,0,0,0,0,0,0,0,0,0,0,0,0,0,0,0,0,0,0,0,0,0,0,0,0,0,0,0,0,0,0,0,0,0,0"/>
+                    <v:shape id="任意多边形 43" o:spid="_x0000_s1026" o:spt="100" style="position:absolute;left:0pt;margin-left:3.6pt;margin-top:2.05pt;height:15.2pt;width:15.2pt;mso-wrap-distance-bottom:0pt;mso-wrap-distance-left:9pt;mso-wrap-distance-right:9pt;mso-wrap-distance-top:0pt;z-index:251665408;mso-width-relative:page;mso-height-relative:page;" fillcolor="#342B02" filled="t" stroked="f" coordsize="281,294" o:gfxdata="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" path="m141,0c176,0,208,14,232,38c275,81,281,151,247,201c233,222,213,238,190,247c149,289,149,289,149,289c144,293,137,294,133,289c133,289,133,289,133,289c132,289,132,289,132,289c92,247,92,247,92,247c68,238,48,222,34,201c0,151,6,81,50,38c73,14,105,0,141,0xm141,63c141,63,141,63,141,63c158,63,175,71,186,82c198,94,205,110,205,128c205,146,198,162,186,174c175,185,158,193,141,193c123,193,107,185,95,174c83,162,76,146,76,128c76,110,83,94,95,82c107,71,123,63,141,63xm177,92c177,92,177,92,177,92c167,83,155,77,141,77c126,77,114,83,104,92c95,101,90,114,90,128c90,142,95,155,104,164c114,173,126,179,141,179c155,179,167,173,177,164c186,155,192,142,192,128c192,114,186,101,177,92xm216,53c216,53,216,53,216,53c196,34,170,22,141,22c111,22,85,34,65,53c30,89,24,147,53,188c65,206,82,220,102,227c103,228,105,229,106,230c141,265,141,265,141,265c175,230,175,230,175,230c176,229,178,228,179,227c199,220,216,206,228,188c257,147,251,89,216,53xe">
+                      <v:path o:connectlocs="96863,0;159378,24950;169682,131976;130525,162179;102359,189757;91367,189757;91367,189757;90680,189757;63201,162179;23357,131976;34348,24950;96863,0;96863,41365;96863,41365;127777,53841;140829,84044;127777,114248;96863,126723;65262,114248;52210,84044;65262,53841;96863,41365;121594,60407;121594,60407;96863,50558;71445,60407;61827,84044;71445,107682;96863,117531;121594,107682;131899,84044;121594,60407;148386,34799;148386,34799;96863,14445;44653,34799;36409,123440;70071,149047;72819,151017;96863,173998;120220,151017;122968,149047;156630,123440;148386,34799" o:connectangles="0,0,0,0,0,0,0,0,0,0,0,0,0,0,0,0,0,0,0,0,0,0,0,0,0,0,0,0,0,0,0,0,0,0,0,0,0,0,0,0,0,0,0,0"/>
                       <v:fill on="t" focussize="0,0"/>
                       <v:stroke on="f"/>
                       <v:imagedata o:title=""/>
@@ -4094,7 +4010,7 @@
                 <w:vertAlign w:val="baseline"/>
                 <w:lang w:val="en-US" w:eastAsia="zh-CN"/>
               </w:rPr>
-              <w:t>Kampong Chhnang province</w:t>
+              <w:t>Kampong Chhnang province.</w:t>
             </w:r>
           </w:p>
           <w:p>
@@ -4254,8 +4170,6 @@
               </w:rPr>
               <w:t>Full</w:t>
             </w:r>
-            <w:bookmarkStart w:id="0" w:name="_GoBack"/>
-            <w:bookmarkEnd w:id="0"/>
           </w:p>
           <w:p>
             <w:pPr>
@@ -4274,7 +4188,11 @@
         </w:trPr>
         <w:tc>
           <w:tcPr>
-            <w:tcW w:w="7586" w:type="dxa"/>
+            <w:tcW w:w="7325" w:type="dxa"/>
+            <w:tcBorders>
+              <w:tl2br w:val="nil"/>
+              <w:tr2bl w:val="nil"/>
+            </w:tcBorders>
           </w:tcPr>
           <w:p>
             <w:pPr>
@@ -4301,13 +4219,17 @@
                 <w:vertAlign w:val="baseline"/>
                 <w:lang w:val="en-US" w:eastAsia="zh-CN"/>
               </w:rPr>
-              <w:t>Employment History</w:t>
+              <w:t xml:space="preserve"> Employment History</w:t>
             </w:r>
           </w:p>
         </w:tc>
         <w:tc>
           <w:tcPr>
-            <w:tcW w:w="4240" w:type="dxa"/>
+            <w:tcW w:w="4501" w:type="dxa"/>
+            <w:tcBorders>
+              <w:tl2br w:val="nil"/>
+              <w:tr2bl w:val="nil"/>
+            </w:tcBorders>
           </w:tcPr>
           <w:p>
             <w:pPr>
@@ -4317,9 +4239,10 @@
               </w:numPr>
               <w:tabs>
                 <w:tab w:val="left" w:pos="220"/>
+                <w:tab w:val="left" w:pos="660"/>
                 <w:tab w:val="clear" w:pos="420"/>
               </w:tabs>
-              <w:ind w:left="420" w:leftChars="0" w:hanging="420" w:firstLineChars="0"/>
+              <w:ind w:left="440" w:leftChars="0" w:hanging="440" w:firstLineChars="0"/>
               <w:rPr>
                 <w:rFonts w:hint="default" w:ascii="Times New Roman Regular" w:hAnsi="Times New Roman Regular"/>
                 <w:vertAlign w:val="baseline"/>
@@ -4334,7 +4257,7 @@
                 <w:vertAlign w:val="baseline"/>
                 <w:lang w:val="en-US" w:eastAsia="zh-CN"/>
               </w:rPr>
-              <w:t>Skills</w:t>
+              <w:t xml:space="preserve">  Skills</w:t>
             </w:r>
           </w:p>
         </w:tc>
@@ -4345,7 +4268,11 @@
         </w:trPr>
         <w:tc>
           <w:tcPr>
-            <w:tcW w:w="7586" w:type="dxa"/>
+            <w:tcW w:w="7325" w:type="dxa"/>
+            <w:tcBorders>
+              <w:tl2br w:val="nil"/>
+              <w:tr2bl w:val="nil"/>
+            </w:tcBorders>
           </w:tcPr>
           <w:p>
             <w:pPr>
@@ -4373,17 +4300,20 @@
                 <w:vertAlign w:val="baseline"/>
                 <w:lang w:val="en-US" w:eastAsia="zh-CN"/>
               </w:rPr>
-              <w:t>KOSIGN [Korea Software Innovation Global Network]</w:t>
+              <w:t xml:space="preserve"> KOSIGN [Korea Software Innovation Global Network]</w:t>
             </w:r>
           </w:p>
           <w:p>
             <w:pPr>
+              <w:ind w:firstLine="330" w:firstLineChars="150"/>
               <w:rPr>
                 <w:rFonts w:hint="default" w:ascii="Times New Roman Regular" w:hAnsi="Times New Roman Regular"/>
                 <w:vertAlign w:val="baseline"/>
                 <w:lang w:val="en-US" w:eastAsia="zh-CN"/>
               </w:rPr>
             </w:pPr>
+            <w:bookmarkStart w:id="0" w:name="_GoBack"/>
+            <w:bookmarkEnd w:id="0"/>
             <w:r>
               <w:rPr>
                 <w:rFonts w:hint="default" w:ascii="Times New Roman Italic" w:hAnsi="Times New Roman Italic" w:cs="Times New Roman Italic"/>
@@ -4406,7 +4336,7 @@
                 <w:tab w:val="clear" w:pos="840"/>
               </w:tabs>
               <w:ind w:left="838" w:leftChars="0" w:hanging="618" w:firstLineChars="0"/>
-              <w:jc w:val="both"/>
+              <w:jc w:val="left"/>
               <w:rPr>
                 <w:rFonts w:hint="default" w:ascii="Times New Roman Regular" w:hAnsi="Times New Roman Regular"/>
                 <w:vertAlign w:val="baseline"/>
@@ -4419,7 +4349,7 @@
                 <w:vertAlign w:val="baseline"/>
                 <w:lang w:val="en-US" w:eastAsia="zh-CN"/>
               </w:rPr>
-              <w:t>Lead development of enterprise-level iOS applications utilizing Swift and SwiftUI</w:t>
+              <w:t>Lead development of enterprise-level iOS applications utilizing Swift and SwiftUI.</w:t>
             </w:r>
           </w:p>
           <w:p>
@@ -4433,7 +4363,7 @@
                 <w:tab w:val="clear" w:pos="840"/>
               </w:tabs>
               <w:ind w:left="838" w:leftChars="0" w:hanging="618" w:firstLineChars="0"/>
-              <w:jc w:val="both"/>
+              <w:jc w:val="left"/>
               <w:rPr>
                 <w:rFonts w:hint="default" w:ascii="Times New Roman Regular" w:hAnsi="Times New Roman Regular"/>
                 <w:vertAlign w:val="baseline"/>
@@ -4446,7 +4376,7 @@
                 <w:vertAlign w:val="baseline"/>
                 <w:lang w:val="en-US" w:eastAsia="zh-CN"/>
               </w:rPr>
-              <w:t>Oversee team operations as Leader of the Mobile Department</w:t>
+              <w:t>Oversee team operations as Leader of the Mobile Department.</w:t>
             </w:r>
           </w:p>
           <w:p>
@@ -4460,7 +4390,7 @@
                 <w:tab w:val="clear" w:pos="840"/>
               </w:tabs>
               <w:ind w:left="838" w:leftChars="0" w:hanging="618" w:firstLineChars="0"/>
-              <w:jc w:val="both"/>
+              <w:jc w:val="left"/>
               <w:rPr>
                 <w:rFonts w:hint="default" w:ascii="Times New Roman Regular" w:hAnsi="Times New Roman Regular"/>
                 <w:vertAlign w:val="baseline"/>
@@ -4473,7 +4403,7 @@
                 <w:vertAlign w:val="baseline"/>
                 <w:lang w:val="en-US" w:eastAsia="zh-CN"/>
               </w:rPr>
-              <w:t>Implement and optimize modern architecture patterns (MVVM, Clean Architecture)</w:t>
+              <w:t>Implement and optimize modern architecture patterns (MVVM, Clean Architecture).</w:t>
             </w:r>
           </w:p>
           <w:p>
@@ -4487,7 +4417,7 @@
                 <w:tab w:val="clear" w:pos="840"/>
               </w:tabs>
               <w:ind w:left="838" w:leftChars="0" w:hanging="618" w:firstLineChars="0"/>
-              <w:jc w:val="both"/>
+              <w:jc w:val="left"/>
               <w:rPr>
                 <w:rFonts w:hint="default" w:ascii="Times New Roman Regular" w:hAnsi="Times New Roman Regular"/>
                 <w:vertAlign w:val="baseline"/>
@@ -4500,7 +4430,7 @@
                 <w:vertAlign w:val="baseline"/>
                 <w:lang w:val="en-US" w:eastAsia="zh-CN"/>
               </w:rPr>
-              <w:t>Pioneered adoption of SwiftUI for UI development across multiple projects</w:t>
+              <w:t>Pioneered adoption of SwiftUI for UI development across multiple projects.</w:t>
             </w:r>
           </w:p>
           <w:p>
@@ -4514,7 +4444,7 @@
                 <w:tab w:val="clear" w:pos="840"/>
               </w:tabs>
               <w:ind w:left="838" w:leftChars="0" w:hanging="618" w:firstLineChars="0"/>
-              <w:jc w:val="both"/>
+              <w:jc w:val="left"/>
               <w:rPr>
                 <w:rFonts w:hint="default" w:ascii="Times New Roman Regular" w:hAnsi="Times New Roman Regular"/>
                 <w:vertAlign w:val="baseline"/>
@@ -4527,7 +4457,7 @@
                 <w:vertAlign w:val="baseline"/>
                 <w:lang w:val="en-US" w:eastAsia="zh-CN"/>
               </w:rPr>
-              <w:t>Supervised project delegation and provided mentorship to junior iOS developers</w:t>
+              <w:t>Supervised project delegation and provided mentor ship to junior iOS developers.</w:t>
             </w:r>
           </w:p>
           <w:p>
@@ -4541,7 +4471,7 @@
                 <w:tab w:val="clear" w:pos="840"/>
               </w:tabs>
               <w:ind w:left="838" w:leftChars="0" w:hanging="618" w:firstLineChars="0"/>
-              <w:jc w:val="both"/>
+              <w:jc w:val="left"/>
               <w:rPr>
                 <w:rFonts w:hint="default" w:ascii="Times New Roman Regular" w:hAnsi="Times New Roman Regular"/>
                 <w:vertAlign w:val="baseline"/>
@@ -4554,7 +4484,7 @@
                 <w:vertAlign w:val="baseline"/>
                 <w:lang w:val="en-US" w:eastAsia="zh-CN"/>
               </w:rPr>
-              <w:t>Recognized with "CEO AWARD WINNER" (December 2024) for contributions to iOS development</w:t>
+              <w:t>Recognized with "CEO AWARD WINNER" (December 2024) for contributions to iOS development.</w:t>
             </w:r>
           </w:p>
           <w:p>
@@ -4584,7 +4514,7 @@
                 <w:vertAlign w:val="baseline"/>
                 <w:lang w:val="en-US" w:eastAsia="zh-CN"/>
               </w:rPr>
-              <w:t>Academic Recognition &amp; Awards</w:t>
+              <w:t xml:space="preserve"> Academic Recognition &amp; Awards</w:t>
             </w:r>
           </w:p>
           <w:p>
@@ -4598,7 +4528,7 @@
                 <w:tab w:val="clear" w:pos="840"/>
               </w:tabs>
               <w:ind w:left="838" w:leftChars="0" w:hanging="618" w:firstLineChars="0"/>
-              <w:jc w:val="both"/>
+              <w:jc w:val="left"/>
               <w:rPr>
                 <w:rFonts w:hint="default" w:ascii="Times New Roman Regular" w:hAnsi="Times New Roman Regular"/>
                 <w:vertAlign w:val="baseline"/>
@@ -4611,7 +4541,25 @@
                 <w:vertAlign w:val="baseline"/>
                 <w:lang w:val="en-US" w:eastAsia="zh-CN"/>
               </w:rPr>
-              <w:t>Best CEO Award - Presented by Seol WookHwan (CEO), KOSIGN, November 2025</w:t>
+              <w:t>Best</w:t>
+            </w:r>
+            <w:r>
+              <w:rPr>
+                <w:rFonts w:hint="default" w:ascii="Times New Roman Bold" w:hAnsi="Times New Roman Bold" w:cs="Times New Roman Bold"/>
+                <w:b/>
+                <w:bCs/>
+                <w:vertAlign w:val="baseline"/>
+                <w:lang w:val="en-US" w:eastAsia="zh-CN"/>
+              </w:rPr>
+              <w:t xml:space="preserve"> CEO Award</w:t>
+            </w:r>
+            <w:r>
+              <w:rPr>
+                <w:rFonts w:hint="default" w:ascii="Times New Roman Regular" w:hAnsi="Times New Roman Regular"/>
+                <w:vertAlign w:val="baseline"/>
+                <w:lang w:val="en-US" w:eastAsia="zh-CN"/>
+              </w:rPr>
+              <w:t xml:space="preserve"> - Presented by Seol WookHwan (CEO), KOSIGN, November 2025.</w:t>
             </w:r>
           </w:p>
           <w:p>
@@ -4625,7 +4573,7 @@
                 <w:tab w:val="clear" w:pos="840"/>
               </w:tabs>
               <w:ind w:left="838" w:leftChars="0" w:hanging="618" w:firstLineChars="0"/>
-              <w:jc w:val="both"/>
+              <w:jc w:val="left"/>
               <w:rPr>
                 <w:rFonts w:hint="default" w:ascii="Times New Roman Regular" w:hAnsi="Times New Roman Regular"/>
                 <w:vertAlign w:val="baseline"/>
@@ -4644,7 +4592,11 @@
         </w:tc>
         <w:tc>
           <w:tcPr>
-            <w:tcW w:w="4240" w:type="dxa"/>
+            <w:tcW w:w="4501" w:type="dxa"/>
+            <w:tcBorders>
+              <w:tl2br w:val="nil"/>
+              <w:tr2bl w:val="nil"/>
+            </w:tcBorders>
           </w:tcPr>
           <w:p>
             <w:pPr>
@@ -4678,7 +4630,7 @@
                 <w:vertAlign w:val="baseline"/>
                 <w:lang w:val="en-US" w:eastAsia="zh-CN"/>
               </w:rPr>
-              <w:t>Development Focus</w:t>
+              <w:t xml:space="preserve">  Development Focus</w:t>
             </w:r>
           </w:p>
           <w:p>
@@ -4941,7 +4893,7 @@
                 <w:vertAlign w:val="baseline"/>
                 <w:lang w:val="en-US" w:eastAsia="zh-CN"/>
               </w:rPr>
-              <w:t>Tools &amp; Technologies</w:t>
+              <w:t xml:space="preserve"> Tools &amp; Technologies</w:t>
             </w:r>
           </w:p>
           <w:p>
@@ -5077,7 +5029,7 @@
                 <w:vertAlign w:val="baseline"/>
                 <w:lang w:val="en-US" w:eastAsia="zh-CN"/>
               </w:rPr>
-              <w:t>Soft skill</w:t>
+              <w:t xml:space="preserve"> Soft skill</w:t>
             </w:r>
           </w:p>
           <w:p>
@@ -5156,7 +5108,11 @@
         </w:trPr>
         <w:tc>
           <w:tcPr>
-            <w:tcW w:w="7586" w:type="dxa"/>
+            <w:tcW w:w="7325" w:type="dxa"/>
+            <w:tcBorders>
+              <w:tl2br w:val="nil"/>
+              <w:tr2bl w:val="nil"/>
+            </w:tcBorders>
           </w:tcPr>
           <w:p>
             <w:pPr>
@@ -5184,7 +5140,7 @@
                 <w:vertAlign w:val="baseline"/>
                 <w:lang w:val="en-US" w:eastAsia="zh-CN"/>
               </w:rPr>
-              <w:t>Education</w:t>
+              <w:t xml:space="preserve"> Education</w:t>
             </w:r>
           </w:p>
           <w:p>
@@ -5218,9 +5174,10 @@
           <w:p>
             <w:pPr>
               <w:numPr>
+                <w:ilvl w:val="0"/>
                 <w:numId w:val="0"/>
               </w:numPr>
-              <w:ind w:left="836" w:leftChars="100" w:hanging="616" w:hangingChars="280"/>
+              <w:ind w:firstLine="550" w:firstLineChars="250"/>
               <w:rPr>
                 <w:rFonts w:hint="default" w:ascii="Times New Roman Regular" w:hAnsi="Times New Roman Regular"/>
                 <w:i/>
@@ -5283,9 +5240,10 @@
           <w:p>
             <w:pPr>
               <w:numPr>
+                <w:ilvl w:val="0"/>
                 <w:numId w:val="0"/>
               </w:numPr>
-              <w:ind w:left="836" w:leftChars="100" w:hanging="616" w:hangingChars="280"/>
+              <w:ind w:firstLine="550" w:firstLineChars="250"/>
               <w:rPr>
                 <w:rFonts w:hint="default" w:ascii="Times New Roman Italic" w:hAnsi="Times New Roman Italic" w:cs="Times New Roman Italic"/>
                 <w:b w:val="0"/>
@@ -5342,9 +5300,10 @@
           <w:p>
             <w:pPr>
               <w:numPr>
+                <w:ilvl w:val="0"/>
                 <w:numId w:val="0"/>
               </w:numPr>
-              <w:ind w:left="836" w:leftChars="100" w:hanging="616" w:hangingChars="280"/>
+              <w:ind w:firstLine="440" w:firstLineChars="200"/>
               <w:rPr>
                 <w:rFonts w:hint="default" w:ascii="Times New Roman Italic" w:hAnsi="Times New Roman Italic" w:cs="Times New Roman Italic"/>
                 <w:b w:val="0"/>
@@ -5432,6 +5391,7 @@
             <w:pPr>
               <w:widowControl w:val="0"/>
               <w:numPr>
+                <w:ilvl w:val="0"/>
                 <w:numId w:val="0"/>
               </w:numPr>
               <w:tabs>
@@ -5449,6 +5409,7 @@
             <w:pPr>
               <w:widowControl w:val="0"/>
               <w:numPr>
+                <w:ilvl w:val="0"/>
                 <w:numId w:val="0"/>
               </w:numPr>
               <w:tabs>
@@ -5465,7 +5426,11 @@
         </w:tc>
         <w:tc>
           <w:tcPr>
-            <w:tcW w:w="4240" w:type="dxa"/>
+            <w:tcW w:w="4501" w:type="dxa"/>
+            <w:tcBorders>
+              <w:tl2br w:val="nil"/>
+              <w:tr2bl w:val="nil"/>
+            </w:tcBorders>
           </w:tcPr>
           <w:p>
             <w:pPr>
@@ -5494,7 +5459,7 @@
                 <w:vertAlign w:val="baseline"/>
                 <w:lang w:val="en-US" w:eastAsia="zh-CN"/>
               </w:rPr>
-              <w:t>Research Interests</w:t>
+              <w:t xml:space="preserve"> Research Interests</w:t>
             </w:r>
           </w:p>
           <w:p>
@@ -5508,7 +5473,7 @@
                 <w:tab w:val="clear" w:pos="420"/>
               </w:tabs>
               <w:ind w:left="418" w:leftChars="0" w:hanging="418" w:firstLineChars="0"/>
-              <w:jc w:val="both"/>
+              <w:jc w:val="left"/>
               <w:rPr>
                 <w:rFonts w:hint="default" w:ascii="Times New Roman Regular" w:hAnsi="Times New Roman Regular"/>
                 <w:color w:val="000000" w:themeColor="text1"/>
@@ -5533,7 +5498,7 @@
                   </w14:solidFill>
                 </w14:textFill>
               </w:rPr>
-              <w:t xml:space="preserve">Artificial Intelligence integration in mobile applications </w:t>
+              <w:t xml:space="preserve">Artificial Intelligence integration in mobile applications. </w:t>
             </w:r>
           </w:p>
           <w:p>
@@ -5547,7 +5512,7 @@
                 <w:tab w:val="clear" w:pos="420"/>
               </w:tabs>
               <w:ind w:left="418" w:leftChars="0" w:hanging="418" w:firstLineChars="0"/>
-              <w:jc w:val="both"/>
+              <w:jc w:val="left"/>
               <w:rPr>
                 <w:rFonts w:hint="default" w:ascii="Times New Roman Regular" w:hAnsi="Times New Roman Regular"/>
                 <w:color w:val="000000" w:themeColor="text1"/>
@@ -5572,7 +5537,7 @@
                   </w14:solidFill>
                 </w14:textFill>
               </w:rPr>
-              <w:t>Machine Learning for personalized user experiences</w:t>
+              <w:t>Machine Learning for personalized user experiences.</w:t>
             </w:r>
           </w:p>
           <w:p>
@@ -5586,7 +5551,7 @@
                 <w:tab w:val="clear" w:pos="420"/>
               </w:tabs>
               <w:ind w:left="418" w:leftChars="0" w:hanging="418" w:firstLineChars="0"/>
-              <w:jc w:val="both"/>
+              <w:jc w:val="left"/>
               <w:rPr>
                 <w:rFonts w:hint="default" w:ascii="Times New Roman Regular" w:hAnsi="Times New Roman Regular"/>
                 <w:vertAlign w:val="baseline"/>
@@ -5605,7 +5570,7 @@
                   </w14:solidFill>
                 </w14:textFill>
               </w:rPr>
-              <w:t>Advanced Mobile Architecture design patterns Emerging Technologies in software development Cross-platform Development methodologies</w:t>
+              <w:t>Advanced Mobile Architecture design patterns Emerging Technologies in software development Cross-platform Development methodologies.</w:t>
             </w:r>
           </w:p>
         </w:tc>
@@ -5616,8 +5581,28 @@
         </w:trPr>
         <w:tc>
           <w:tcPr>
-            <w:tcW w:w="7586" w:type="dxa"/>
+            <w:tcW w:w="7325" w:type="dxa"/>
+            <w:tcBorders>
+              <w:tl2br w:val="nil"/>
+              <w:tr2bl w:val="nil"/>
+            </w:tcBorders>
           </w:tcPr>
+          <w:p>
+            <w:pPr>
+              <w:numPr>
+                <w:ilvl w:val="0"/>
+                <w:numId w:val="0"/>
+              </w:numPr>
+              <w:ind w:leftChars="0"/>
+              <w:rPr>
+                <w:rFonts w:hint="default" w:ascii="Times New Roman Regular" w:hAnsi="Times New Roman Regular"/>
+                <w:b/>
+                <w:bCs/>
+                <w:vertAlign w:val="baseline"/>
+                <w:lang w:val="en-US" w:eastAsia="zh-CN"/>
+              </w:rPr>
+            </w:pPr>
+          </w:p>
           <w:p>
             <w:pPr>
               <w:numPr>
@@ -5644,7 +5629,7 @@
                 <w:vertAlign w:val="baseline"/>
                 <w:lang w:val="en-US" w:eastAsia="zh-CN"/>
               </w:rPr>
-              <w:t>A</w:t>
+              <w:t xml:space="preserve"> A</w:t>
             </w:r>
             <w:r>
               <w:rPr>
@@ -5654,7 +5639,7 @@
                 <w:vertAlign w:val="baseline"/>
                 <w:lang w:val="en-US" w:eastAsia="zh-CN"/>
               </w:rPr>
-              <w:t>ccomplishment projects and Research</w:t>
+              <w:t xml:space="preserve">ccomplishment projects and Research projects </w:t>
             </w:r>
           </w:p>
           <w:p>
@@ -5884,8 +5869,28 @@
         </w:tc>
         <w:tc>
           <w:tcPr>
-            <w:tcW w:w="4240" w:type="dxa"/>
+            <w:tcW w:w="4501" w:type="dxa"/>
+            <w:tcBorders>
+              <w:tl2br w:val="nil"/>
+              <w:tr2bl w:val="nil"/>
+            </w:tcBorders>
           </w:tcPr>
+          <w:p>
+            <w:pPr>
+              <w:numPr>
+                <w:ilvl w:val="0"/>
+                <w:numId w:val="0"/>
+              </w:numPr>
+              <w:ind w:leftChars="0"/>
+              <w:rPr>
+                <w:rFonts w:hint="default" w:ascii="Times New Roman Bold" w:hAnsi="Times New Roman Bold" w:cs="Times New Roman Bold"/>
+                <w:b/>
+                <w:bCs/>
+                <w:vertAlign w:val="baseline"/>
+                <w:lang w:val="en-US" w:eastAsia="zh-CN"/>
+              </w:rPr>
+            </w:pPr>
+          </w:p>
           <w:p>
             <w:pPr>
               <w:numPr>
@@ -5912,7 +5917,7 @@
                 <w:vertAlign w:val="baseline"/>
                 <w:lang w:val="en-US" w:eastAsia="zh-CN"/>
               </w:rPr>
-              <w:t xml:space="preserve">Languages </w:t>
+              <w:t xml:space="preserve"> Languages </w:t>
             </w:r>
           </w:p>
           <w:p>
@@ -5921,9 +5926,15 @@
                 <w:ilvl w:val="0"/>
                 <w:numId w:val="18"/>
               </w:numPr>
-              <w:ind w:left="840" w:leftChars="0" w:hanging="420" w:firstLineChars="0"/>
-              <w:rPr>
-                <w:rFonts w:hint="default" w:ascii="Times New Roman Regular" w:hAnsi="Times New Roman Regular"/>
+              <w:shd w:val="clear"/>
+              <w:tabs>
+                <w:tab w:val="left" w:pos="660"/>
+                <w:tab w:val="clear" w:pos="840"/>
+              </w:tabs>
+              <w:ind w:left="840" w:leftChars="0" w:hanging="400" w:firstLineChars="0"/>
+              <w:rPr>
+                <w:rFonts w:hint="default" w:ascii="Times New Roman Regular" w:hAnsi="Times New Roman Regular"/>
+                <w:highlight w:val="none"/>
                 <w:vertAlign w:val="baseline"/>
                 <w:lang w:val="en-US" w:eastAsia="zh-CN"/>
               </w:rPr>
@@ -5934,7 +5945,26 @@
                 <w:vertAlign w:val="baseline"/>
                 <w:lang w:val="en-US" w:eastAsia="zh-CN"/>
               </w:rPr>
-              <w:t>Khmear(Native)</w:t>
+              <w:t xml:space="preserve"> </w:t>
+            </w:r>
+            <w:r>
+              <w:rPr>
+                <w:rFonts w:hint="default" w:ascii="Times New Roman Regular" w:hAnsi="Times New Roman Regular"/>
+                <w:highlight w:val="none"/>
+                <w:vertAlign w:val="baseline"/>
+                <w:lang w:val="en-US" w:eastAsia="zh-CN"/>
+              </w:rPr>
+              <w:t>Khmear</w:t>
+            </w:r>
+            <w:r>
+              <w:rPr>
+                <w:rFonts w:hint="default" w:ascii="Times New Roman Regular" w:hAnsi="Times New Roman Regular"/>
+                <w:color w:val="FF0000"/>
+                <w:highlight w:val="none"/>
+                <w:vertAlign w:val="baseline"/>
+                <w:lang w:val="en-US" w:eastAsia="zh-CN"/>
+              </w:rPr>
+              <w:t>(Native)</w:t>
             </w:r>
           </w:p>
           <w:p>
@@ -5943,9 +5973,15 @@
                 <w:ilvl w:val="0"/>
                 <w:numId w:val="18"/>
               </w:numPr>
-              <w:ind w:left="840" w:leftChars="0" w:hanging="420" w:firstLineChars="0"/>
-              <w:rPr>
-                <w:rFonts w:hint="default" w:ascii="Times New Roman Regular" w:hAnsi="Times New Roman Regular"/>
+              <w:shd w:val="clear"/>
+              <w:tabs>
+                <w:tab w:val="left" w:pos="660"/>
+                <w:tab w:val="clear" w:pos="840"/>
+              </w:tabs>
+              <w:ind w:left="840" w:leftChars="0" w:hanging="400" w:firstLineChars="0"/>
+              <w:rPr>
+                <w:rFonts w:hint="default" w:ascii="Times New Roman Regular" w:hAnsi="Times New Roman Regular"/>
+                <w:highlight w:val="none"/>
                 <w:vertAlign w:val="baseline"/>
                 <w:lang w:val="en-US" w:eastAsia="zh-CN"/>
               </w:rPr>
@@ -5953,10 +5989,21 @@
             <w:r>
               <w:rPr>
                 <w:rFonts w:hint="default" w:ascii="Times New Roman Regular" w:hAnsi="Times New Roman Regular"/>
-                <w:vertAlign w:val="baseline"/>
-                <w:lang w:val="en-US" w:eastAsia="zh-CN"/>
-              </w:rPr>
-              <w:t>English (Proficiency)</w:t>
+                <w:highlight w:val="none"/>
+                <w:vertAlign w:val="baseline"/>
+                <w:lang w:val="en-US" w:eastAsia="zh-CN"/>
+              </w:rPr>
+              <w:t xml:space="preserve"> English</w:t>
+            </w:r>
+            <w:r>
+              <w:rPr>
+                <w:rFonts w:hint="default" w:ascii="Times New Roman Regular" w:hAnsi="Times New Roman Regular"/>
+                <w:color w:val="FF0000"/>
+                <w:highlight w:val="none"/>
+                <w:vertAlign w:val="baseline"/>
+                <w:lang w:val="en-US" w:eastAsia="zh-CN"/>
+              </w:rPr>
+              <w:t xml:space="preserve"> (Proficiency)</w:t>
             </w:r>
           </w:p>
           <w:p>
@@ -5965,7 +6012,12 @@
                 <w:ilvl w:val="0"/>
                 <w:numId w:val="18"/>
               </w:numPr>
-              <w:ind w:left="840" w:leftChars="0" w:hanging="420" w:firstLineChars="0"/>
+              <w:shd w:val="clear"/>
+              <w:tabs>
+                <w:tab w:val="left" w:pos="660"/>
+                <w:tab w:val="clear" w:pos="840"/>
+              </w:tabs>
+              <w:ind w:left="840" w:leftChars="0" w:hanging="400" w:firstLineChars="0"/>
               <w:rPr>
                 <w:rFonts w:hint="default" w:ascii="Times New Roman Regular" w:hAnsi="Times New Roman Regular"/>
                 <w:vertAlign w:val="baseline"/>
@@ -5975,10 +6027,21 @@
             <w:r>
               <w:rPr>
                 <w:rFonts w:hint="default" w:ascii="Times New Roman Regular" w:hAnsi="Times New Roman Regular"/>
-                <w:vertAlign w:val="baseline"/>
-                <w:lang w:val="en-US" w:eastAsia="zh-CN"/>
-              </w:rPr>
-              <w:t>Korean (Intermediate)</w:t>
+                <w:highlight w:val="none"/>
+                <w:vertAlign w:val="baseline"/>
+                <w:lang w:val="en-US" w:eastAsia="zh-CN"/>
+              </w:rPr>
+              <w:t xml:space="preserve"> Korean </w:t>
+            </w:r>
+            <w:r>
+              <w:rPr>
+                <w:rFonts w:hint="default" w:ascii="Times New Roman Regular" w:hAnsi="Times New Roman Regular"/>
+                <w:color w:val="FF0000"/>
+                <w:highlight w:val="none"/>
+                <w:vertAlign w:val="baseline"/>
+                <w:lang w:val="en-US" w:eastAsia="zh-CN"/>
+              </w:rPr>
+              <w:t>(Intermediate)</w:t>
             </w:r>
           </w:p>
         </w:tc>
@@ -6059,6 +6122,12 @@
     <w:sectPr>
       <w:pgSz w:w="11906" w:h="16838"/>
       <w:pgMar w:top="0" w:right="0" w:bottom="0" w:left="0" w:header="851" w:footer="992" w:gutter="0"/>
+      <w:pgBorders>
+        <w:top w:val="none" w:sz="0" w:space="0"/>
+        <w:left w:val="none" w:sz="0" w:space="0"/>
+        <w:bottom w:val="none" w:sz="0" w:space="0"/>
+        <w:right w:val="none" w:sz="0" w:space="0"/>
+      </w:pgBorders>
       <w:cols w:space="425" w:num="1"/>
       <w:docGrid w:type="lines" w:linePitch="312" w:charSpace="0"/>
     </w:sectPr>
@@ -6921,6 +6990,7 @@
       <w:jc w:val="left"/>
     </w:pPr>
     <w:rPr>
+      <w:rFonts w:ascii="Times New Roman" w:hAnsi="Times New Roman" w:eastAsia="SimSun" w:cs="Times New Roman"/>
       <w:kern w:val="0"/>
       <w:sz w:val="24"/>
       <w:szCs w:val="24"/>

</xml_diff>